<commit_message>
Week 1 Name changes
</commit_message>
<xml_diff>
--- a/U1660884_ThomasHowe_LogBook.docx
+++ b/U1660884_ThomasHowe_LogBook.docx
@@ -1073,6 +1073,7 @@
         </w:rPr>
         <w:t xml:space="preserve"> </w:t>
       </w:r>
+      <w:proofErr w:type="spellStart"/>
       <w:r>
         <w:rPr>
           <w:rFonts w:ascii="Consolas" w:hAnsi="Consolas" w:cs="Consolas"/>
@@ -1080,8 +1081,9 @@
           <w:sz w:val="20"/>
           <w:szCs w:val="20"/>
         </w:rPr>
-        <w:t>x</w:t>
-      </w:r>
+        <w:t>i</w:t>
+      </w:r>
+      <w:proofErr w:type="spellEnd"/>
       <w:r>
         <w:rPr>
           <w:rFonts w:ascii="Consolas" w:hAnsi="Consolas" w:cs="Consolas"/>
@@ -1091,6 +1093,7 @@
         </w:rPr>
         <w:t xml:space="preserve"> = 0; </w:t>
       </w:r>
+      <w:proofErr w:type="spellStart"/>
       <w:r>
         <w:rPr>
           <w:rFonts w:ascii="Consolas" w:hAnsi="Consolas" w:cs="Consolas"/>
@@ -1098,8 +1101,9 @@
           <w:sz w:val="20"/>
           <w:szCs w:val="20"/>
         </w:rPr>
-        <w:t>x</w:t>
-      </w:r>
+        <w:t>i</w:t>
+      </w:r>
+      <w:proofErr w:type="spellEnd"/>
       <w:r>
         <w:rPr>
           <w:rFonts w:ascii="Consolas" w:hAnsi="Consolas" w:cs="Consolas"/>
@@ -1147,6 +1151,7 @@
         </w:rPr>
         <w:t xml:space="preserve">; </w:t>
       </w:r>
+      <w:proofErr w:type="spellStart"/>
       <w:r>
         <w:rPr>
           <w:rFonts w:ascii="Consolas" w:hAnsi="Consolas" w:cs="Consolas"/>
@@ -1154,8 +1159,9 @@
           <w:sz w:val="20"/>
           <w:szCs w:val="20"/>
         </w:rPr>
-        <w:t>x</w:t>
-      </w:r>
+        <w:t>i</w:t>
+      </w:r>
+      <w:proofErr w:type="spellEnd"/>
       <w:r>
         <w:rPr>
           <w:rFonts w:ascii="Consolas" w:hAnsi="Consolas" w:cs="Consolas"/>
@@ -1237,7 +1243,7 @@
           <w:sz w:val="20"/>
           <w:szCs w:val="20"/>
         </w:rPr>
-        <w:t>i</w:t>
+        <w:t>randomIndex</w:t>
       </w:r>
       <w:proofErr w:type="spellEnd"/>
       <w:r>
@@ -1329,7 +1335,7 @@
           <w:sz w:val="20"/>
           <w:szCs w:val="20"/>
         </w:rPr>
-        <w:t>v</w:t>
+        <w:t>array</w:t>
       </w:r>
       <w:r>
         <w:rPr>
@@ -1371,6 +1377,7 @@
         </w:rPr>
         <w:t>) [</w:t>
       </w:r>
+      <w:proofErr w:type="spellStart"/>
       <w:r>
         <w:rPr>
           <w:rFonts w:ascii="Consolas" w:hAnsi="Consolas" w:cs="Consolas"/>
@@ -1378,8 +1385,9 @@
           <w:sz w:val="20"/>
           <w:szCs w:val="20"/>
         </w:rPr>
-        <w:t>x</w:t>
-      </w:r>
+        <w:t>i</w:t>
+      </w:r>
+      <w:proofErr w:type="spellEnd"/>
       <w:r>
         <w:rPr>
           <w:rFonts w:ascii="Consolas" w:hAnsi="Consolas" w:cs="Consolas"/>
@@ -1442,6 +1450,7 @@
         </w:rPr>
         <w:t>) [</w:t>
       </w:r>
+      <w:proofErr w:type="spellStart"/>
       <w:r>
         <w:rPr>
           <w:rFonts w:ascii="Consolas" w:hAnsi="Consolas" w:cs="Consolas"/>
@@ -1449,8 +1458,9 @@
           <w:sz w:val="20"/>
           <w:szCs w:val="20"/>
         </w:rPr>
-        <w:t>x</w:t>
-      </w:r>
+        <w:t>i</w:t>
+      </w:r>
+      <w:proofErr w:type="spellEnd"/>
       <w:r>
         <w:rPr>
           <w:rFonts w:ascii="Consolas" w:hAnsi="Consolas" w:cs="Consolas"/>
@@ -1488,7 +1498,7 @@
           <w:sz w:val="20"/>
           <w:szCs w:val="20"/>
         </w:rPr>
-        <w:t>i</w:t>
+        <w:t>randomIndex</w:t>
       </w:r>
       <w:proofErr w:type="spellEnd"/>
       <w:r>
@@ -1561,7 +1571,7 @@
           <w:sz w:val="20"/>
           <w:szCs w:val="20"/>
         </w:rPr>
-        <w:t>i</w:t>
+        <w:t>randomIndex</w:t>
       </w:r>
       <w:proofErr w:type="spellEnd"/>
       <w:r>
@@ -1580,7 +1590,7 @@
           <w:sz w:val="20"/>
           <w:szCs w:val="20"/>
         </w:rPr>
-        <w:t>v</w:t>
+        <w:t>array</w:t>
       </w:r>
       <w:r>
         <w:rPr>
@@ -1635,19 +1645,6 @@
         </w:rPr>
         <w:t xml:space="preserve">    }</w:t>
       </w:r>
-    </w:p>
-    <w:p>
-      <w:pPr>
-        <w:autoSpaceDE w:val="0"/>
-        <w:autoSpaceDN w:val="0"/>
-        <w:adjustRightInd w:val="0"/>
-        <w:spacing w:after="0" w:line="240" w:lineRule="auto"/>
-        <w:rPr>
-          <w:rFonts w:ascii="Consolas" w:hAnsi="Consolas" w:cs="Consolas"/>
-          <w:sz w:val="20"/>
-          <w:szCs w:val="20"/>
-        </w:rPr>
-      </w:pPr>
     </w:p>
     <w:p>
       <w:pPr>
@@ -1728,27 +1725,7 @@
           <w:sz w:val="20"/>
           <w:szCs w:val="20"/>
         </w:rPr>
-        <w:t xml:space="preserve"> main(</w:t>
-      </w:r>
-      <w:proofErr w:type="gramStart"/>
-      <w:r>
-        <w:rPr>
-          <w:rFonts w:ascii="Consolas" w:hAnsi="Consolas" w:cs="Consolas"/>
-          <w:color w:val="000000"/>
-          <w:sz w:val="20"/>
-          <w:szCs w:val="20"/>
-        </w:rPr>
-        <w:t>String[</w:t>
-      </w:r>
-      <w:proofErr w:type="gramEnd"/>
-      <w:r>
-        <w:rPr>
-          <w:rFonts w:ascii="Consolas" w:hAnsi="Consolas" w:cs="Consolas"/>
-          <w:color w:val="000000"/>
-          <w:sz w:val="20"/>
-          <w:szCs w:val="20"/>
-        </w:rPr>
-        <w:t xml:space="preserve">] </w:t>
+        <w:t xml:space="preserve"> main(String[] </w:t>
       </w:r>
       <w:proofErr w:type="spellStart"/>
       <w:r>
@@ -1770,6 +1747,8 @@
         </w:rPr>
         <w:t xml:space="preserve">) </w:t>
       </w:r>
+      <w:bookmarkStart w:id="0" w:name="_GoBack"/>
+      <w:bookmarkEnd w:id="0"/>
     </w:p>
     <w:p>
       <w:pPr>
@@ -2876,7 +2855,6 @@
           <w:sz w:val="20"/>
           <w:szCs w:val="20"/>
         </w:rPr>
-        <w:lastRenderedPageBreak/>
         <w:tab/>
       </w:r>
       <w:r>
@@ -3028,6 +3006,7 @@
           <w:sz w:val="20"/>
           <w:szCs w:val="20"/>
         </w:rPr>
+        <w:lastRenderedPageBreak/>
         <w:tab/>
       </w:r>
     </w:p>
@@ -6475,7 +6454,6 @@
           <w:sz w:val="20"/>
           <w:szCs w:val="20"/>
         </w:rPr>
-        <w:lastRenderedPageBreak/>
         <w:tab/>
         <w:t>}</w:t>
       </w:r>
@@ -9335,7 +9313,7 @@
           <w:sz w:val="20"/>
           <w:szCs w:val="20"/>
         </w:rPr>
-        <w:t xml:space="preserve"> main(</w:t>
+        <w:t xml:space="preserve"> </w:t>
       </w:r>
       <w:proofErr w:type="gramStart"/>
       <w:r>
@@ -9345,7 +9323,7 @@
           <w:sz w:val="20"/>
           <w:szCs w:val="20"/>
         </w:rPr>
-        <w:t>String[</w:t>
+        <w:t>main(</w:t>
       </w:r>
       <w:proofErr w:type="gramEnd"/>
       <w:r>
@@ -9355,7 +9333,7 @@
           <w:sz w:val="20"/>
           <w:szCs w:val="20"/>
         </w:rPr>
-        <w:t xml:space="preserve">] </w:t>
+        <w:t xml:space="preserve">String[] </w:t>
       </w:r>
       <w:proofErr w:type="spellStart"/>
       <w:r>
@@ -29517,8 +29495,6 @@
             <w:r>
               <w:t>C</w:t>
             </w:r>
-            <w:bookmarkStart w:id="0" w:name="_GoBack"/>
-            <w:bookmarkEnd w:id="0"/>
           </w:p>
         </w:tc>
       </w:tr>
@@ -36075,7 +36051,7 @@
 </file>
 
 <file path=customXml/itemProps1.xml><?xml version="1.0" encoding="utf-8"?>
-<ds:datastoreItem xmlns:ds="http://schemas.openxmlformats.org/officeDocument/2006/customXml" ds:itemID="{744A7C5F-FA7C-4942-81BF-7231DAD62CA7}">
+<ds:datastoreItem xmlns:ds="http://schemas.openxmlformats.org/officeDocument/2006/customXml" ds:itemID="{6C4B4387-6450-4F21-8568-0A3856E9A776}">
   <ds:schemaRefs>
     <ds:schemaRef ds:uri="http://schemas.openxmlformats.org/officeDocument/2006/bibliography"/>
   </ds:schemaRefs>

</xml_diff>